<commit_message>
updated as of feb 27 2016
</commit_message>
<xml_diff>
--- a/BABASAHIN KO TO.docx
+++ b/BABASAHIN KO TO.docx
@@ -572,34 +572,2963 @@
         <w:ind w:left="360"/>
       </w:pPr>
       <w:r>
-        <w:t>(4</w:t>
+        <w:t xml:space="preserve">(4) </w:t>
+      </w:r>
+      <w:r>
+        <w:t>Merong mga sample ng classlist kasama dun sa zip folder if magtetest ako magupload.</w:t>
+      </w:r>
+    </w:p>
+    <w:p>
+      <w:pPr>
+        <w:spacing w:after="0"/>
+      </w:pPr>
+    </w:p>
+    <w:p>
+      <w:pPr>
+        <w:spacing w:after="0"/>
+      </w:pPr>
+      <w:r>
+        <w:t>Kung may tanong ako or hindi ko napagana ask ko lang sa bestfrend kong si Arian. Hindi siya alien kaya maiintindihan ko sya.</w:t>
+      </w:r>
+    </w:p>
+    <w:p>
+      <w:pPr>
+        <w:spacing w:after="0"/>
+      </w:pPr>
+    </w:p>
+    <w:p>
+      <w:pPr>
+        <w:spacing w:after="0"/>
+      </w:pPr>
+    </w:p>
+    <w:p>
+      <w:pPr>
+        <w:spacing w:after="0"/>
+      </w:pPr>
+    </w:p>
+    <w:p>
+      <w:pPr>
+        <w:spacing w:after="0"/>
+      </w:pPr>
+    </w:p>
+    <w:p>
+      <w:pPr>
+        <w:spacing w:after="0"/>
+      </w:pPr>
+    </w:p>
+    <w:p>
+      <w:pPr>
+        <w:spacing w:after="0"/>
+      </w:pPr>
+    </w:p>
+    <w:p>
+      <w:pPr>
+        <w:spacing w:after="0"/>
+      </w:pPr>
+    </w:p>
+    <w:p>
+      <w:pPr>
+        <w:spacing w:after="0"/>
+      </w:pPr>
+    </w:p>
+    <w:p>
+      <w:pPr>
+        <w:spacing w:after="0"/>
+      </w:pPr>
+      <w:r>
+        <w:lastRenderedPageBreak/>
+        <w:t>FOR BACKEND</w:t>
+      </w:r>
+    </w:p>
+    <w:p>
+      <w:pPr>
+        <w:spacing w:after="0"/>
+      </w:pPr>
+    </w:p>
+    <w:p>
+      <w:pPr>
+        <w:pStyle w:val="NoSpacing"/>
+        <w:spacing w:line="360" w:lineRule="auto"/>
+      </w:pPr>
+      <w:r>
+        <w:t>--Database Java/VB</w:t>
+      </w:r>
+      <w:r>
+        <w:t>—</w:t>
+      </w:r>
+      <w:r>
+        <w:t xml:space="preserve"> STRUCTURE</w:t>
       </w:r>
       <w:bookmarkStart w:id="0" w:name="_GoBack"/>
       <w:bookmarkEnd w:id="0"/>
-      <w:r>
-        <w:t xml:space="preserve">) </w:t>
-      </w:r>
-      <w:r>
-        <w:t>Merong mga sample ng classlist kasama dun sa zip folder if magtetest ako magupload.</w:t>
+    </w:p>
+    <w:p>
+      <w:pPr>
+        <w:pStyle w:val="NoSpacing"/>
+        <w:spacing w:line="360" w:lineRule="auto"/>
+      </w:pPr>
+      <w:r>
+        <w:sym w:font="Wingdings" w:char="F0E8"/>
+      </w:r>
+      <w:r>
+        <w:t xml:space="preserve"> this symbol means that value in that column is being used to label another column from different database table (will be used for JOINING)</w:t>
+      </w:r>
+    </w:p>
+    <w:p>
+      <w:pPr>
+        <w:pStyle w:val="NoSpacing"/>
+        <w:spacing w:line="360" w:lineRule="auto"/>
+      </w:pPr>
+    </w:p>
+    <w:p>
+      <w:pPr>
+        <w:pStyle w:val="NoSpacing"/>
+        <w:rPr>
+          <w:b/>
+          <w:color w:val="FF0000"/>
+          <w:sz w:val="20"/>
+        </w:rPr>
+      </w:pPr>
+      <w:r>
+        <w:rPr>
+          <w:b/>
+          <w:color w:val="FF0000"/>
+          <w:sz w:val="20"/>
+        </w:rPr>
+        <w:t>User</w:t>
+      </w:r>
+      <w:r>
+        <w:rPr>
+          <w:b/>
+          <w:color w:val="FF0000"/>
+          <w:sz w:val="20"/>
+        </w:rPr>
+        <w:t>s</w:t>
+      </w:r>
+    </w:p>
+    <w:p>
+      <w:pPr>
+        <w:pStyle w:val="NoSpacing"/>
+        <w:ind w:firstLine="720"/>
+        <w:rPr>
+          <w:sz w:val="20"/>
+        </w:rPr>
+      </w:pPr>
+      <w:r>
+        <w:rPr>
+          <w:sz w:val="20"/>
+        </w:rPr>
+        <w:t>-Id</w:t>
+      </w:r>
+      <w:r>
+        <w:rPr>
+          <w:sz w:val="20"/>
+        </w:rPr>
+        <w:sym w:font="Wingdings" w:char="F0E8"/>
+      </w:r>
+      <w:r>
+        <w:rPr>
+          <w:i/>
+          <w:sz w:val="20"/>
+        </w:rPr>
+        <w:t>User</w:t>
+      </w:r>
+      <w:r>
+        <w:rPr>
+          <w:i/>
+          <w:sz w:val="20"/>
+        </w:rPr>
+        <w:t>Id</w:t>
+      </w:r>
+    </w:p>
+    <w:p>
+      <w:pPr>
+        <w:pStyle w:val="NoSpacing"/>
+        <w:ind w:left="720"/>
+        <w:rPr>
+          <w:sz w:val="20"/>
+        </w:rPr>
+      </w:pPr>
+      <w:r>
+        <w:rPr>
+          <w:sz w:val="20"/>
+        </w:rPr>
+        <w:t>-Username (Fname Initial+Surname)</w:t>
+      </w:r>
+    </w:p>
+    <w:p>
+      <w:pPr>
+        <w:pStyle w:val="NoSpacing"/>
+        <w:ind w:left="720"/>
+        <w:rPr>
+          <w:sz w:val="20"/>
+        </w:rPr>
+      </w:pPr>
+      <w:r>
+        <w:rPr>
+          <w:sz w:val="20"/>
+        </w:rPr>
+        <w:t>-Pass</w:t>
+      </w:r>
+      <w:r>
+        <w:rPr>
+          <w:sz w:val="20"/>
+        </w:rPr>
+        <w:t>word</w:t>
+      </w:r>
+    </w:p>
+    <w:p>
+      <w:pPr>
+        <w:pStyle w:val="NoSpacing"/>
+        <w:ind w:left="720"/>
+        <w:rPr>
+          <w:sz w:val="20"/>
+        </w:rPr>
+      </w:pPr>
+      <w:r>
+        <w:rPr>
+          <w:sz w:val="20"/>
+        </w:rPr>
+        <w:t>-UserType (Admin/Chairperson/Faculty)</w:t>
+      </w:r>
+    </w:p>
+    <w:p>
+      <w:pPr>
+        <w:pStyle w:val="NoSpacing"/>
+        <w:ind w:left="720"/>
+        <w:rPr>
+          <w:sz w:val="20"/>
+        </w:rPr>
+      </w:pPr>
+      <w:r>
+        <w:rPr>
+          <w:sz w:val="20"/>
+        </w:rPr>
+        <w:t>-UserDept (CE/ME/EE/IE/CpE)</w:t>
+      </w:r>
+    </w:p>
+    <w:p>
+      <w:pPr>
+        <w:pStyle w:val="NoSpacing"/>
+        <w:ind w:left="720"/>
+        <w:rPr>
+          <w:sz w:val="20"/>
+        </w:rPr>
+      </w:pPr>
+      <w:r>
+        <w:rPr>
+          <w:sz w:val="20"/>
+        </w:rPr>
+        <w:t>-LoginHist //for admin</w:t>
+      </w:r>
+    </w:p>
+    <w:p>
+      <w:pPr>
+        <w:pStyle w:val="NoSpacing"/>
+        <w:rPr>
+          <w:b/>
+          <w:color w:val="FF0000"/>
+          <w:sz w:val="20"/>
+        </w:rPr>
+      </w:pPr>
+      <w:r>
+        <w:rPr>
+          <w:b/>
+          <w:color w:val="FF0000"/>
+          <w:sz w:val="20"/>
+        </w:rPr>
+        <w:t>Faculty</w:t>
+      </w:r>
+    </w:p>
+    <w:p>
+      <w:pPr>
+        <w:pStyle w:val="NoSpacing"/>
+        <w:rPr>
+          <w:color w:val="FF0000"/>
+          <w:sz w:val="20"/>
+        </w:rPr>
+      </w:pPr>
+      <w:r>
+        <w:rPr>
+          <w:sz w:val="20"/>
+        </w:rPr>
+        <w:tab/>
+        <w:t>-UserId</w:t>
+      </w:r>
+    </w:p>
+    <w:p>
+      <w:pPr>
+        <w:pStyle w:val="NoSpacing"/>
+        <w:ind w:left="720"/>
+        <w:rPr>
+          <w:sz w:val="20"/>
+        </w:rPr>
+      </w:pPr>
+      <w:r>
+        <w:rPr>
+          <w:sz w:val="20"/>
+        </w:rPr>
+        <w:t>-Personal Infos(e.g. bday,#,etc)</w:t>
+      </w:r>
+    </w:p>
+    <w:p>
+      <w:pPr>
+        <w:pStyle w:val="NoSpacing"/>
+        <w:ind w:left="720"/>
+        <w:rPr>
+          <w:sz w:val="20"/>
+        </w:rPr>
+      </w:pPr>
+      <w:r>
+        <w:rPr>
+          <w:sz w:val="20"/>
+        </w:rPr>
+        <w:t>-Fname</w:t>
+      </w:r>
+    </w:p>
+    <w:p>
+      <w:pPr>
+        <w:pStyle w:val="NoSpacing"/>
+        <w:ind w:left="720"/>
+        <w:rPr>
+          <w:sz w:val="20"/>
+        </w:rPr>
+      </w:pPr>
+      <w:r>
+        <w:rPr>
+          <w:sz w:val="20"/>
+        </w:rPr>
+        <w:t>-Mname</w:t>
+      </w:r>
+    </w:p>
+    <w:p>
+      <w:pPr>
+        <w:pStyle w:val="NoSpacing"/>
+        <w:ind w:left="720"/>
+        <w:rPr>
+          <w:sz w:val="20"/>
+        </w:rPr>
+      </w:pPr>
+      <w:r>
+        <w:rPr>
+          <w:sz w:val="20"/>
+        </w:rPr>
+        <w:t>-Sname</w:t>
+      </w:r>
+    </w:p>
+    <w:p>
+      <w:pPr>
+        <w:pStyle w:val="NoSpacing"/>
+        <w:rPr>
+          <w:b/>
+          <w:color w:val="FF0000"/>
+          <w:sz w:val="20"/>
+        </w:rPr>
+      </w:pPr>
+      <w:r>
+        <w:rPr>
+          <w:b/>
+          <w:color w:val="FF0000"/>
+          <w:sz w:val="20"/>
+        </w:rPr>
+        <w:t>Subjects</w:t>
+      </w:r>
+    </w:p>
+    <w:p>
+      <w:pPr>
+        <w:pStyle w:val="NoSpacing"/>
+        <w:ind w:left="720"/>
+        <w:rPr>
+          <w:sz w:val="20"/>
+        </w:rPr>
+      </w:pPr>
+      <w:r>
+        <w:rPr>
+          <w:sz w:val="20"/>
+        </w:rPr>
+        <w:t>-Id</w:t>
+      </w:r>
+      <w:r>
+        <w:rPr>
+          <w:sz w:val="20"/>
+        </w:rPr>
+        <w:sym w:font="Wingdings" w:char="F0E8"/>
+      </w:r>
+      <w:r>
+        <w:rPr>
+          <w:i/>
+          <w:sz w:val="20"/>
+        </w:rPr>
+        <w:t>SubjectId</w:t>
+      </w:r>
+    </w:p>
+    <w:p>
+      <w:pPr>
+        <w:pStyle w:val="NoSpacing"/>
+        <w:ind w:left="720"/>
+        <w:rPr>
+          <w:sz w:val="20"/>
+        </w:rPr>
+      </w:pPr>
+      <w:r>
+        <w:rPr>
+          <w:sz w:val="20"/>
+        </w:rPr>
+        <w:t>-User</w:t>
+      </w:r>
+      <w:r>
+        <w:rPr>
+          <w:sz w:val="20"/>
+        </w:rPr>
+        <w:t>Id</w:t>
+      </w:r>
+    </w:p>
+    <w:p>
+      <w:pPr>
+        <w:pStyle w:val="NoSpacing"/>
+        <w:ind w:left="720"/>
+        <w:rPr>
+          <w:sz w:val="20"/>
+        </w:rPr>
+      </w:pPr>
+      <w:r>
+        <w:rPr>
+          <w:sz w:val="20"/>
+        </w:rPr>
+        <w:t>-Subject</w:t>
+      </w:r>
+      <w:r>
+        <w:rPr>
+          <w:sz w:val="20"/>
+        </w:rPr>
+        <w:t>Title</w:t>
+      </w:r>
+    </w:p>
+    <w:p>
+      <w:pPr>
+        <w:pStyle w:val="NoSpacing"/>
+        <w:rPr>
+          <w:b/>
+          <w:color w:val="FF0000"/>
+          <w:sz w:val="20"/>
+        </w:rPr>
+      </w:pPr>
+      <w:r>
+        <w:rPr>
+          <w:b/>
+          <w:color w:val="FF0000"/>
+          <w:sz w:val="20"/>
+        </w:rPr>
+        <w:t>Class</w:t>
+      </w:r>
+    </w:p>
+    <w:p>
+      <w:pPr>
+        <w:pStyle w:val="NoSpacing"/>
+        <w:ind w:left="720"/>
+        <w:rPr>
+          <w:sz w:val="20"/>
+        </w:rPr>
+      </w:pPr>
+      <w:r>
+        <w:rPr>
+          <w:sz w:val="20"/>
+        </w:rPr>
+        <w:t>-Id</w:t>
+      </w:r>
+      <w:r>
+        <w:rPr>
+          <w:sz w:val="20"/>
+        </w:rPr>
+        <w:sym w:font="Wingdings" w:char="F0E8"/>
+      </w:r>
+      <w:r>
+        <w:rPr>
+          <w:i/>
+          <w:sz w:val="20"/>
+        </w:rPr>
+        <w:t>ClassId</w:t>
+      </w:r>
+      <w:r>
+        <w:rPr>
+          <w:i/>
+          <w:sz w:val="20"/>
+        </w:rPr>
+        <w:tab/>
+      </w:r>
+    </w:p>
+    <w:p>
+      <w:pPr>
+        <w:pStyle w:val="NoSpacing"/>
+        <w:ind w:left="720"/>
+        <w:rPr>
+          <w:sz w:val="20"/>
+        </w:rPr>
+      </w:pPr>
+      <w:r>
+        <w:rPr>
+          <w:sz w:val="20"/>
+        </w:rPr>
+        <w:t>-</w:t>
+      </w:r>
+      <w:r>
+        <w:rPr>
+          <w:sz w:val="20"/>
+        </w:rPr>
+        <w:t>SubjectId</w:t>
+      </w:r>
+    </w:p>
+    <w:p>
+      <w:pPr>
+        <w:pStyle w:val="NoSpacing"/>
+        <w:ind w:left="720"/>
+        <w:rPr>
+          <w:sz w:val="20"/>
+        </w:rPr>
+      </w:pPr>
+      <w:r>
+        <w:rPr>
+          <w:sz w:val="20"/>
+        </w:rPr>
+        <w:t>-ClassB</w:t>
+      </w:r>
+      <w:r>
+        <w:rPr>
+          <w:sz w:val="20"/>
+        </w:rPr>
+        <w:t>lock</w:t>
+      </w:r>
+      <w:r>
+        <w:rPr>
+          <w:sz w:val="20"/>
+        </w:rPr>
+        <w:t>(e.g. ‘BS CpE V – 1’)</w:t>
+      </w:r>
+    </w:p>
+    <w:p>
+      <w:pPr>
+        <w:pStyle w:val="NoSpacing"/>
+        <w:ind w:left="720"/>
+        <w:rPr>
+          <w:sz w:val="20"/>
+        </w:rPr>
+      </w:pPr>
+      <w:r>
+        <w:rPr>
+          <w:sz w:val="20"/>
+        </w:rPr>
+        <w:t>-IsUploadYrSem (for validation only)</w:t>
+      </w:r>
+    </w:p>
+    <w:p>
+      <w:pPr>
+        <w:pStyle w:val="NoSpacing"/>
+        <w:ind w:left="720"/>
+        <w:rPr>
+          <w:sz w:val="20"/>
+        </w:rPr>
+      </w:pPr>
+      <w:r>
+        <w:rPr>
+          <w:sz w:val="20"/>
+        </w:rPr>
+        <w:t>-ModuleType  (lab or lect…to identify what module percentage to be used)</w:t>
+      </w:r>
+    </w:p>
+    <w:p>
+      <w:pPr>
+        <w:pStyle w:val="NoSpacing"/>
+        <w:ind w:left="720"/>
+        <w:rPr>
+          <w:sz w:val="20"/>
+        </w:rPr>
+      </w:pPr>
+      <w:r>
+        <w:rPr>
+          <w:sz w:val="20"/>
+        </w:rPr>
+        <w:t>-NumStudents //for Assessment (maximum no. of students enrolled)</w:t>
+      </w:r>
+    </w:p>
+    <w:p>
+      <w:pPr>
+        <w:pStyle w:val="NoSpacing"/>
+        <w:ind w:left="720"/>
+        <w:rPr>
+          <w:sz w:val="20"/>
+        </w:rPr>
+      </w:pPr>
+      <w:r>
+        <w:rPr>
+          <w:sz w:val="20"/>
+        </w:rPr>
+        <w:t>-YrSem (for archives)</w:t>
+      </w:r>
+    </w:p>
+    <w:p>
+      <w:pPr>
+        <w:pStyle w:val="NoSpacing"/>
+        <w:ind w:left="720"/>
+        <w:rPr>
+          <w:sz w:val="20"/>
+        </w:rPr>
+      </w:pPr>
+      <w:r>
+        <w:rPr>
+          <w:sz w:val="20"/>
+        </w:rPr>
+        <w:t>-Passers //for Assessment</w:t>
+      </w:r>
+    </w:p>
+    <w:p>
+      <w:pPr>
+        <w:pStyle w:val="NoSpacing"/>
+        <w:ind w:left="720"/>
+        <w:rPr>
+          <w:sz w:val="20"/>
+        </w:rPr>
+      </w:pPr>
+    </w:p>
+    <w:p>
+      <w:pPr>
+        <w:pStyle w:val="NoSpacing"/>
+        <w:rPr>
+          <w:b/>
+          <w:color w:val="FF0000"/>
+          <w:sz w:val="20"/>
+        </w:rPr>
+      </w:pPr>
+      <w:r>
+        <w:rPr>
+          <w:b/>
+          <w:color w:val="FF0000"/>
+          <w:sz w:val="20"/>
+        </w:rPr>
+        <w:t>ModuleItems</w:t>
+      </w:r>
+    </w:p>
+    <w:p>
+      <w:pPr>
+        <w:pStyle w:val="NoSpacing"/>
+        <w:rPr>
+          <w:sz w:val="20"/>
+        </w:rPr>
+      </w:pPr>
+      <w:r>
+        <w:rPr>
+          <w:sz w:val="20"/>
+        </w:rPr>
+        <w:tab/>
+        <w:t>-Id</w:t>
+      </w:r>
+    </w:p>
+    <w:p>
+      <w:pPr>
+        <w:pStyle w:val="NoSpacing"/>
+        <w:rPr>
+          <w:sz w:val="20"/>
+        </w:rPr>
+      </w:pPr>
+      <w:r>
+        <w:rPr>
+          <w:sz w:val="20"/>
+        </w:rPr>
+        <w:tab/>
+        <w:t>-ClassId</w:t>
+      </w:r>
+    </w:p>
+    <w:p>
+      <w:pPr>
+        <w:pStyle w:val="NoSpacing"/>
+        <w:rPr>
+          <w:sz w:val="20"/>
+        </w:rPr>
+      </w:pPr>
+      <w:r>
+        <w:rPr>
+          <w:sz w:val="20"/>
+        </w:rPr>
+        <w:tab/>
+        <w:t>-AttDate</w:t>
+      </w:r>
+    </w:p>
+    <w:p>
+      <w:pPr>
+        <w:pStyle w:val="NoSpacing"/>
+        <w:rPr>
+          <w:sz w:val="20"/>
+        </w:rPr>
+      </w:pPr>
+      <w:r>
+        <w:rPr>
+          <w:sz w:val="20"/>
+        </w:rPr>
+        <w:tab/>
+        <w:t>-AssignNum</w:t>
+      </w:r>
+    </w:p>
+    <w:p>
+      <w:pPr>
+        <w:pStyle w:val="NoSpacing"/>
+        <w:rPr>
+          <w:sz w:val="20"/>
+        </w:rPr>
+      </w:pPr>
+      <w:r>
+        <w:rPr>
+          <w:sz w:val="20"/>
+        </w:rPr>
+        <w:tab/>
+        <w:t>-AssignTItems</w:t>
+      </w:r>
+    </w:p>
+    <w:p>
+      <w:pPr>
+        <w:pStyle w:val="NoSpacing"/>
+        <w:rPr>
+          <w:sz w:val="20"/>
+        </w:rPr>
+      </w:pPr>
+      <w:r>
+        <w:rPr>
+          <w:sz w:val="20"/>
+        </w:rPr>
+        <w:tab/>
+        <w:t>-SeatworkNum</w:t>
+      </w:r>
+    </w:p>
+    <w:p>
+      <w:pPr>
+        <w:pStyle w:val="NoSpacing"/>
+        <w:rPr>
+          <w:sz w:val="20"/>
+        </w:rPr>
+      </w:pPr>
+      <w:r>
+        <w:rPr>
+          <w:sz w:val="20"/>
+        </w:rPr>
+        <w:tab/>
+        <w:t>-SeatworkTItems</w:t>
+      </w:r>
+    </w:p>
+    <w:p>
+      <w:pPr>
+        <w:pStyle w:val="NoSpacing"/>
+        <w:rPr>
+          <w:sz w:val="20"/>
+        </w:rPr>
+      </w:pPr>
+      <w:r>
+        <w:rPr>
+          <w:sz w:val="20"/>
+        </w:rPr>
+        <w:tab/>
+        <w:t>-ExNum</w:t>
+      </w:r>
+    </w:p>
+    <w:p>
+      <w:pPr>
+        <w:pStyle w:val="NoSpacing"/>
+        <w:rPr>
+          <w:sz w:val="20"/>
+        </w:rPr>
+      </w:pPr>
+      <w:r>
+        <w:rPr>
+          <w:sz w:val="20"/>
+        </w:rPr>
+        <w:tab/>
+        <w:t>-ExTItems</w:t>
+      </w:r>
+    </w:p>
+    <w:p>
+      <w:pPr>
+        <w:pStyle w:val="NoSpacing"/>
+        <w:rPr>
+          <w:sz w:val="20"/>
+        </w:rPr>
+      </w:pPr>
+      <w:r>
+        <w:rPr>
+          <w:sz w:val="20"/>
+        </w:rPr>
+        <w:tab/>
+        <w:t>-LabNum</w:t>
+      </w:r>
+    </w:p>
+    <w:p>
+      <w:pPr>
+        <w:pStyle w:val="NoSpacing"/>
+        <w:rPr>
+          <w:sz w:val="20"/>
+        </w:rPr>
+      </w:pPr>
+      <w:r>
+        <w:rPr>
+          <w:sz w:val="20"/>
+        </w:rPr>
+        <w:tab/>
+        <w:t>-LabItems</w:t>
+      </w:r>
+    </w:p>
+    <w:p>
+      <w:pPr>
+        <w:pStyle w:val="NoSpacing"/>
+        <w:rPr>
+          <w:sz w:val="20"/>
+        </w:rPr>
+      </w:pPr>
+      <w:r>
+        <w:rPr>
+          <w:sz w:val="20"/>
+        </w:rPr>
+        <w:tab/>
+        <w:t>-QuizNum</w:t>
+      </w:r>
+    </w:p>
+    <w:p>
+      <w:pPr>
+        <w:pStyle w:val="NoSpacing"/>
+        <w:rPr>
+          <w:sz w:val="20"/>
+        </w:rPr>
+      </w:pPr>
+      <w:r>
+        <w:rPr>
+          <w:sz w:val="20"/>
+        </w:rPr>
+        <w:tab/>
+        <w:t>-QuizItems</w:t>
+      </w:r>
+    </w:p>
+    <w:p>
+      <w:pPr>
+        <w:pStyle w:val="NoSpacing"/>
+        <w:rPr>
+          <w:sz w:val="20"/>
+        </w:rPr>
+      </w:pPr>
+      <w:r>
+        <w:rPr>
+          <w:sz w:val="20"/>
+        </w:rPr>
+        <w:tab/>
+        <w:t>-LExamNum</w:t>
+      </w:r>
+    </w:p>
+    <w:p>
+      <w:pPr>
+        <w:pStyle w:val="NoSpacing"/>
+        <w:rPr>
+          <w:sz w:val="20"/>
+        </w:rPr>
+      </w:pPr>
+      <w:r>
+        <w:rPr>
+          <w:sz w:val="20"/>
+        </w:rPr>
+        <w:tab/>
+        <w:t>-LExamItems</w:t>
+      </w:r>
+    </w:p>
+    <w:p>
+      <w:pPr>
+        <w:pStyle w:val="NoSpacing"/>
+        <w:rPr>
+          <w:sz w:val="20"/>
+        </w:rPr>
+      </w:pPr>
+      <w:r>
+        <w:rPr>
+          <w:sz w:val="20"/>
+        </w:rPr>
+        <w:lastRenderedPageBreak/>
+        <w:tab/>
+        <w:t>-PracExamNum</w:t>
+      </w:r>
+    </w:p>
+    <w:p>
+      <w:pPr>
+        <w:pStyle w:val="NoSpacing"/>
+        <w:rPr>
+          <w:sz w:val="20"/>
+        </w:rPr>
+      </w:pPr>
+      <w:r>
+        <w:rPr>
+          <w:sz w:val="20"/>
+        </w:rPr>
+        <w:tab/>
+        <w:t>-PracExamItems</w:t>
+      </w:r>
+    </w:p>
+    <w:p>
+      <w:pPr>
+        <w:pStyle w:val="NoSpacing"/>
+        <w:rPr>
+          <w:sz w:val="20"/>
+        </w:rPr>
+      </w:pPr>
+      <w:r>
+        <w:rPr>
+          <w:sz w:val="20"/>
+        </w:rPr>
+        <w:tab/>
+        <w:t>-MExamItems</w:t>
+      </w:r>
+    </w:p>
+    <w:p>
+      <w:pPr>
+        <w:pStyle w:val="NoSpacing"/>
+        <w:rPr>
+          <w:sz w:val="20"/>
+        </w:rPr>
+      </w:pPr>
+      <w:r>
+        <w:rPr>
+          <w:sz w:val="20"/>
+        </w:rPr>
+        <w:tab/>
+        <w:t>-FExamItems</w:t>
+      </w:r>
+    </w:p>
+    <w:p>
+      <w:pPr>
+        <w:pStyle w:val="NoSpacing"/>
+        <w:rPr>
+          <w:sz w:val="20"/>
+        </w:rPr>
+      </w:pPr>
+      <w:r>
+        <w:rPr>
+          <w:sz w:val="20"/>
+        </w:rPr>
+        <w:tab/>
+      </w:r>
+    </w:p>
+    <w:p>
+      <w:pPr>
+        <w:pStyle w:val="NoSpacing"/>
+        <w:rPr>
+          <w:sz w:val="20"/>
+        </w:rPr>
+      </w:pPr>
+    </w:p>
+    <w:p>
+      <w:pPr>
+        <w:pStyle w:val="NoSpacing"/>
+        <w:rPr>
+          <w:b/>
+          <w:color w:val="FF0000"/>
+          <w:sz w:val="20"/>
+        </w:rPr>
+      </w:pPr>
+      <w:r>
+        <w:rPr>
+          <w:b/>
+          <w:color w:val="FF0000"/>
+          <w:sz w:val="20"/>
+        </w:rPr>
+        <w:t>LectModPerc</w:t>
+      </w:r>
+      <w:r>
+        <w:rPr>
+          <w:b/>
+          <w:color w:val="FF0000"/>
+          <w:sz w:val="20"/>
+        </w:rPr>
+        <w:t>(e.g. Attendance,Act)</w:t>
+      </w:r>
+      <w:r>
+        <w:rPr>
+          <w:noProof/>
+          <w:sz w:val="20"/>
+          <w:lang w:eastAsia="en-PH"/>
+        </w:rPr>
+        <w:t xml:space="preserve"> </w:t>
+      </w:r>
+    </w:p>
+    <w:p>
+      <w:pPr>
+        <w:pStyle w:val="NoSpacing"/>
+        <w:ind w:left="720"/>
+        <w:rPr>
+          <w:sz w:val="20"/>
+        </w:rPr>
+      </w:pPr>
+      <w:r>
+        <w:rPr>
+          <w:sz w:val="20"/>
+        </w:rPr>
+        <w:t>-Id</w:t>
+      </w:r>
+    </w:p>
+    <w:p>
+      <w:pPr>
+        <w:pStyle w:val="NoSpacing"/>
+        <w:ind w:left="720"/>
+        <w:rPr>
+          <w:sz w:val="20"/>
+        </w:rPr>
+      </w:pPr>
+      <w:r>
+        <w:rPr>
+          <w:sz w:val="20"/>
+        </w:rPr>
+        <w:t>-Attendance</w:t>
+      </w:r>
+      <w:r>
+        <w:rPr>
+          <w:sz w:val="20"/>
+        </w:rPr>
+        <w:t xml:space="preserve"> - 10</w:t>
+      </w:r>
+      <w:r>
+        <w:rPr>
+          <w:sz w:val="20"/>
+        </w:rPr>
+        <w:t>%</w:t>
+      </w:r>
+    </w:p>
+    <w:p>
+      <w:pPr>
+        <w:pStyle w:val="NoSpacing"/>
+        <w:ind w:left="720"/>
+        <w:rPr>
+          <w:sz w:val="20"/>
+        </w:rPr>
+      </w:pPr>
+      <w:r>
+        <w:rPr>
+          <w:sz w:val="20"/>
+        </w:rPr>
+        <w:t>-Class Standing (Swork,Assign,Act..etc) - 20%</w:t>
+      </w:r>
+    </w:p>
+    <w:p>
+      <w:pPr>
+        <w:pStyle w:val="NoSpacing"/>
+        <w:ind w:left="720"/>
+        <w:rPr>
+          <w:sz w:val="20"/>
+        </w:rPr>
+      </w:pPr>
+      <w:r>
+        <w:rPr>
+          <w:sz w:val="20"/>
+        </w:rPr>
+        <w:t>-Quizzes/</w:t>
+      </w:r>
+      <w:r>
+        <w:rPr>
+          <w:sz w:val="20"/>
+        </w:rPr>
+        <w:t>Long Exam</w:t>
+      </w:r>
+      <w:r>
+        <w:rPr>
+          <w:sz w:val="20"/>
+        </w:rPr>
+        <w:t xml:space="preserve"> - 30</w:t>
+      </w:r>
+      <w:r>
+        <w:rPr>
+          <w:sz w:val="20"/>
+        </w:rPr>
+        <w:t>%</w:t>
+      </w:r>
+    </w:p>
+    <w:p>
+      <w:pPr>
+        <w:pStyle w:val="NoSpacing"/>
+        <w:ind w:left="720"/>
+        <w:rPr>
+          <w:sz w:val="20"/>
+        </w:rPr>
+      </w:pPr>
+      <w:r>
+        <w:rPr>
+          <w:sz w:val="20"/>
+        </w:rPr>
+        <w:t>-Major Exam(Midterm Exam/</w:t>
+      </w:r>
+      <w:r>
+        <w:rPr>
+          <w:sz w:val="20"/>
+        </w:rPr>
+        <w:t>Final Exam</w:t>
+      </w:r>
+      <w:r>
+        <w:rPr>
+          <w:sz w:val="20"/>
+        </w:rPr>
+        <w:t>) - 40</w:t>
+      </w:r>
+      <w:r>
+        <w:rPr>
+          <w:sz w:val="20"/>
+        </w:rPr>
+        <w:t>%</w:t>
+      </w:r>
+    </w:p>
+    <w:p>
+      <w:pPr>
+        <w:pStyle w:val="NoSpacing"/>
+        <w:rPr>
+          <w:b/>
+          <w:color w:val="FF0000"/>
+          <w:sz w:val="20"/>
+        </w:rPr>
+      </w:pPr>
+      <w:r>
+        <w:rPr>
+          <w:b/>
+          <w:color w:val="FF0000"/>
+          <w:sz w:val="20"/>
+        </w:rPr>
+        <w:t>LabModPerc</w:t>
+      </w:r>
+      <w:r>
+        <w:rPr>
+          <w:b/>
+          <w:color w:val="FF0000"/>
+          <w:sz w:val="20"/>
+        </w:rPr>
+        <w:t>(e.g. Attendance,Act)</w:t>
+      </w:r>
+      <w:r>
+        <w:rPr>
+          <w:noProof/>
+          <w:sz w:val="20"/>
+          <w:lang w:eastAsia="en-PH"/>
+        </w:rPr>
+        <w:t xml:space="preserve"> </w:t>
+      </w:r>
+    </w:p>
+    <w:p>
+      <w:pPr>
+        <w:pStyle w:val="NoSpacing"/>
+        <w:ind w:left="720"/>
+        <w:rPr>
+          <w:sz w:val="20"/>
+        </w:rPr>
+      </w:pPr>
+      <w:r>
+        <w:rPr>
+          <w:sz w:val="20"/>
+        </w:rPr>
+        <w:t>-Id</w:t>
+      </w:r>
+    </w:p>
+    <w:p>
+      <w:pPr>
+        <w:pStyle w:val="NoSpacing"/>
+        <w:ind w:left="720"/>
+        <w:rPr>
+          <w:sz w:val="20"/>
+        </w:rPr>
+      </w:pPr>
+      <w:r>
+        <w:rPr>
+          <w:sz w:val="20"/>
+        </w:rPr>
+        <w:t>-Lab / Machine Exercises - 45%</w:t>
+      </w:r>
+    </w:p>
+    <w:p>
+      <w:pPr>
+        <w:pStyle w:val="NoSpacing"/>
+        <w:ind w:left="720"/>
+        <w:rPr>
+          <w:sz w:val="20"/>
+        </w:rPr>
+      </w:pPr>
+      <w:r>
+        <w:rPr>
+          <w:sz w:val="20"/>
+        </w:rPr>
+        <w:t>-Practical Exam - 25</w:t>
+      </w:r>
+      <w:r>
+        <w:rPr>
+          <w:sz w:val="20"/>
+        </w:rPr>
+        <w:t>%</w:t>
+      </w:r>
+    </w:p>
+    <w:p>
+      <w:pPr>
+        <w:pStyle w:val="NoSpacing"/>
+        <w:ind w:left="720"/>
+        <w:rPr>
+          <w:sz w:val="20"/>
+        </w:rPr>
+      </w:pPr>
+      <w:r>
+        <w:rPr>
+          <w:sz w:val="20"/>
+        </w:rPr>
+        <w:t>-Project (Midterm Proj/</w:t>
+      </w:r>
+      <w:r>
+        <w:rPr>
+          <w:sz w:val="20"/>
+        </w:rPr>
+        <w:t xml:space="preserve">Final </w:t>
+      </w:r>
+      <w:r>
+        <w:rPr>
+          <w:sz w:val="20"/>
+        </w:rPr>
+        <w:t>Proj) - 30</w:t>
+      </w:r>
+      <w:r>
+        <w:rPr>
+          <w:sz w:val="20"/>
+        </w:rPr>
+        <w:t>%</w:t>
+      </w:r>
+    </w:p>
+    <w:p>
+      <w:pPr>
+        <w:pStyle w:val="NoSpacing"/>
+        <w:rPr>
+          <w:sz w:val="20"/>
+        </w:rPr>
+      </w:pPr>
+    </w:p>
+    <w:p>
+      <w:pPr>
+        <w:pStyle w:val="NoSpacing"/>
+        <w:rPr>
+          <w:b/>
+          <w:color w:val="FF0000"/>
+          <w:sz w:val="20"/>
+        </w:rPr>
+      </w:pPr>
+      <w:r>
+        <w:rPr>
+          <w:b/>
+          <w:color w:val="FF0000"/>
+          <w:sz w:val="20"/>
+        </w:rPr>
+        <w:t>GradingSystem</w:t>
+      </w:r>
+    </w:p>
+    <w:p>
+      <w:pPr>
+        <w:pStyle w:val="NoSpacing"/>
+        <w:ind w:left="720"/>
+        <w:rPr>
+          <w:sz w:val="20"/>
+        </w:rPr>
+      </w:pPr>
+      <w:r>
+        <w:rPr>
+          <w:sz w:val="20"/>
+        </w:rPr>
+        <w:t>-Id</w:t>
+      </w:r>
+    </w:p>
+    <w:p>
+      <w:pPr>
+        <w:pStyle w:val="NoSpacing"/>
+        <w:ind w:left="720"/>
+        <w:rPr>
+          <w:sz w:val="20"/>
+        </w:rPr>
+      </w:pPr>
+      <w:r>
+        <w:rPr>
+          <w:sz w:val="20"/>
+        </w:rPr>
+        <w:t>-1-1.25</w:t>
+      </w:r>
+    </w:p>
+    <w:p>
+      <w:pPr>
+        <w:pStyle w:val="NoSpacing"/>
+        <w:ind w:left="720"/>
+        <w:rPr>
+          <w:sz w:val="20"/>
+        </w:rPr>
+      </w:pPr>
+      <w:r>
+        <w:rPr>
+          <w:sz w:val="20"/>
+        </w:rPr>
+        <w:t>-1.25-1.5</w:t>
+      </w:r>
+    </w:p>
+    <w:p>
+      <w:pPr>
+        <w:pStyle w:val="NoSpacing"/>
+        <w:ind w:left="720"/>
+        <w:rPr>
+          <w:sz w:val="20"/>
+        </w:rPr>
+      </w:pPr>
+      <w:r>
+        <w:rPr>
+          <w:sz w:val="20"/>
+        </w:rPr>
+        <w:t>… etc</w:t>
+      </w:r>
+    </w:p>
+    <w:p>
+      <w:pPr>
+        <w:pStyle w:val="NoSpacing"/>
+        <w:rPr>
+          <w:sz w:val="20"/>
+        </w:rPr>
+      </w:pPr>
+      <w:r>
+        <w:rPr>
+          <w:sz w:val="20"/>
+        </w:rPr>
+        <w:tab/>
+      </w:r>
+    </w:p>
+    <w:p>
+      <w:pPr>
+        <w:pStyle w:val="NoSpacing"/>
+        <w:rPr>
+          <w:sz w:val="20"/>
+        </w:rPr>
+      </w:pPr>
+    </w:p>
+    <w:p>
+      <w:pPr>
+        <w:pStyle w:val="NoSpacing"/>
+        <w:rPr>
+          <w:b/>
+          <w:color w:val="FF0000"/>
+          <w:sz w:val="20"/>
+        </w:rPr>
+      </w:pPr>
+      <w:r>
+        <w:rPr>
+          <w:b/>
+          <w:color w:val="FF0000"/>
+          <w:sz w:val="20"/>
+        </w:rPr>
+        <w:t>Student</w:t>
+      </w:r>
+      <w:r>
+        <w:rPr>
+          <w:b/>
+          <w:color w:val="FF0000"/>
+          <w:sz w:val="20"/>
+        </w:rPr>
+        <w:t>s</w:t>
+      </w:r>
+    </w:p>
+    <w:p>
+      <w:pPr>
+        <w:pStyle w:val="NoSpacing"/>
+        <w:ind w:left="720"/>
+        <w:rPr>
+          <w:sz w:val="20"/>
+        </w:rPr>
+      </w:pPr>
+      <w:r>
+        <w:rPr>
+          <w:sz w:val="20"/>
+        </w:rPr>
+        <w:t>-Id</w:t>
+      </w:r>
+      <w:r>
+        <w:rPr>
+          <w:sz w:val="20"/>
+        </w:rPr>
+        <w:sym w:font="Wingdings" w:char="F0E8"/>
+      </w:r>
+      <w:r>
+        <w:rPr>
+          <w:i/>
+          <w:sz w:val="20"/>
+        </w:rPr>
+        <w:t>StudId</w:t>
+      </w:r>
+    </w:p>
+    <w:p>
+      <w:pPr>
+        <w:pStyle w:val="NoSpacing"/>
+        <w:ind w:left="720"/>
+        <w:rPr>
+          <w:sz w:val="20"/>
+        </w:rPr>
+      </w:pPr>
+      <w:r>
+        <w:rPr>
+          <w:sz w:val="20"/>
+        </w:rPr>
+        <w:t>-ClassId (get the Id of his class block)</w:t>
+      </w:r>
+    </w:p>
+    <w:p>
+      <w:pPr>
+        <w:pStyle w:val="NoSpacing"/>
+        <w:ind w:left="720"/>
+        <w:rPr>
+          <w:sz w:val="20"/>
+        </w:rPr>
+      </w:pPr>
+      <w:r>
+        <w:rPr>
+          <w:sz w:val="20"/>
+        </w:rPr>
+        <w:t>-Firstname</w:t>
+      </w:r>
+    </w:p>
+    <w:p>
+      <w:pPr>
+        <w:pStyle w:val="NoSpacing"/>
+        <w:ind w:left="720"/>
+        <w:rPr>
+          <w:sz w:val="20"/>
+        </w:rPr>
+      </w:pPr>
+      <w:r>
+        <w:rPr>
+          <w:sz w:val="20"/>
+        </w:rPr>
+        <w:t>-Middlename</w:t>
+      </w:r>
+    </w:p>
+    <w:p>
+      <w:pPr>
+        <w:pStyle w:val="NoSpacing"/>
+        <w:ind w:left="720"/>
+        <w:rPr>
+          <w:sz w:val="20"/>
+        </w:rPr>
+      </w:pPr>
+      <w:r>
+        <w:rPr>
+          <w:sz w:val="20"/>
+        </w:rPr>
+        <w:t>-Surname</w:t>
+      </w:r>
+    </w:p>
+    <w:p>
+      <w:pPr>
+        <w:pStyle w:val="NoSpacing"/>
+        <w:ind w:left="720"/>
+        <w:rPr>
+          <w:sz w:val="20"/>
+        </w:rPr>
+      </w:pPr>
+      <w:r>
+        <w:rPr>
+          <w:sz w:val="20"/>
+        </w:rPr>
+        <w:t>-StudentNumber</w:t>
+      </w:r>
+    </w:p>
+    <w:p>
+      <w:pPr>
+        <w:pStyle w:val="NoSpacing"/>
+        <w:rPr>
+          <w:b/>
+          <w:color w:val="FF0000"/>
+          <w:sz w:val="20"/>
+        </w:rPr>
+      </w:pPr>
+    </w:p>
+    <w:p>
+      <w:pPr>
+        <w:pStyle w:val="NoSpacing"/>
+        <w:rPr>
+          <w:b/>
+          <w:color w:val="FF0000"/>
+          <w:sz w:val="20"/>
+        </w:rPr>
+      </w:pPr>
+      <w:r>
+        <w:rPr>
+          <w:b/>
+          <w:color w:val="FF0000"/>
+          <w:sz w:val="20"/>
+        </w:rPr>
+        <w:t>Grades</w:t>
+      </w:r>
+    </w:p>
+    <w:p>
+      <w:pPr>
+        <w:pStyle w:val="NoSpacing"/>
+        <w:ind w:left="720"/>
+        <w:rPr>
+          <w:sz w:val="20"/>
+        </w:rPr>
+      </w:pPr>
+      <w:r>
+        <w:rPr>
+          <w:sz w:val="20"/>
+        </w:rPr>
+        <w:t>-Id</w:t>
+      </w:r>
+      <w:r>
+        <w:rPr>
+          <w:sz w:val="20"/>
+        </w:rPr>
+        <w:sym w:font="Wingdings" w:char="F0E8"/>
+      </w:r>
+      <w:r>
+        <w:rPr>
+          <w:i/>
+          <w:sz w:val="20"/>
+        </w:rPr>
+        <w:t>StudGradeId</w:t>
+      </w:r>
+    </w:p>
+    <w:p>
+      <w:pPr>
+        <w:pStyle w:val="NoSpacing"/>
+        <w:ind w:left="720"/>
+        <w:rPr>
+          <w:sz w:val="20"/>
+        </w:rPr>
+      </w:pPr>
+      <w:r>
+        <w:rPr>
+          <w:sz w:val="20"/>
+        </w:rPr>
+        <w:t>-StudId</w:t>
+      </w:r>
+    </w:p>
+    <w:p>
+      <w:pPr>
+        <w:pStyle w:val="NoSpacing"/>
+        <w:ind w:left="720"/>
+        <w:rPr>
+          <w:sz w:val="20"/>
+        </w:rPr>
+      </w:pPr>
+      <w:r>
+        <w:rPr>
+          <w:sz w:val="20"/>
+        </w:rPr>
+        <w:t>-MidTermGrade(get the average of each ratings e.g. ‘long exam’  multiply to module % then add with other modules like ’practical exam’)</w:t>
+      </w:r>
+    </w:p>
+    <w:p>
+      <w:pPr>
+        <w:pStyle w:val="NoSpacing"/>
+        <w:ind w:left="720"/>
+        <w:rPr>
+          <w:sz w:val="20"/>
+        </w:rPr>
+      </w:pPr>
+      <w:r>
+        <w:rPr>
+          <w:sz w:val="20"/>
+        </w:rPr>
+        <w:t>-FinalGrade</w:t>
+      </w:r>
+    </w:p>
+    <w:p>
+      <w:pPr>
+        <w:pStyle w:val="NoSpacing"/>
+        <w:ind w:left="720"/>
+        <w:rPr>
+          <w:sz w:val="20"/>
+        </w:rPr>
+      </w:pPr>
+      <w:r>
+        <w:rPr>
+          <w:sz w:val="20"/>
+        </w:rPr>
+        <w:t>-TotalGrade</w:t>
+      </w:r>
+      <w:r>
+        <w:rPr>
+          <w:sz w:val="20"/>
+        </w:rPr>
+        <w:t xml:space="preserve"> (add all ratings per module then calculate with the given module percentage)</w:t>
+      </w:r>
+    </w:p>
+    <w:p>
+      <w:pPr>
+        <w:pStyle w:val="NoSpacing"/>
+        <w:ind w:left="720"/>
+        <w:rPr>
+          <w:sz w:val="20"/>
+        </w:rPr>
+      </w:pPr>
+      <w:r>
+        <w:rPr>
+          <w:sz w:val="20"/>
+        </w:rPr>
+        <w:t>-GradeRemarks(P/INC/W)</w:t>
+      </w:r>
+    </w:p>
+    <w:p>
+      <w:pPr>
+        <w:pStyle w:val="NoSpacing"/>
+        <w:ind w:left="720"/>
+        <w:rPr>
+          <w:sz w:val="20"/>
+        </w:rPr>
+      </w:pPr>
+    </w:p>
+    <w:p>
+      <w:pPr>
+        <w:pStyle w:val="NoSpacing"/>
+        <w:rPr>
+          <w:b/>
+          <w:color w:val="FF0000"/>
+          <w:sz w:val="20"/>
+        </w:rPr>
+      </w:pPr>
+      <w:r>
+        <w:rPr>
+          <w:b/>
+          <w:color w:val="FF0000"/>
+          <w:sz w:val="20"/>
+        </w:rPr>
+        <w:t>Attendance</w:t>
+      </w:r>
+    </w:p>
+    <w:p>
+      <w:pPr>
+        <w:pStyle w:val="NoSpacing"/>
+        <w:ind w:left="720"/>
+        <w:rPr>
+          <w:sz w:val="20"/>
+        </w:rPr>
+      </w:pPr>
+      <w:r>
+        <w:rPr>
+          <w:sz w:val="20"/>
+        </w:rPr>
+        <w:t>-Id</w:t>
+      </w:r>
+    </w:p>
+    <w:p>
+      <w:pPr>
+        <w:pStyle w:val="NoSpacing"/>
+        <w:ind w:left="720"/>
+        <w:rPr>
+          <w:sz w:val="20"/>
+        </w:rPr>
+      </w:pPr>
+      <w:r>
+        <w:rPr>
+          <w:i/>
+          <w:sz w:val="20"/>
+        </w:rPr>
+        <w:t>-</w:t>
+      </w:r>
+      <w:r>
+        <w:rPr>
+          <w:sz w:val="20"/>
+        </w:rPr>
+        <w:t>StudGradeId</w:t>
+      </w:r>
+    </w:p>
+    <w:p>
+      <w:pPr>
+        <w:pStyle w:val="NoSpacing"/>
+        <w:ind w:firstLine="720"/>
+        <w:rPr>
+          <w:sz w:val="20"/>
+        </w:rPr>
+      </w:pPr>
+      <w:r>
+        <w:rPr>
+          <w:sz w:val="20"/>
+        </w:rPr>
+        <w:t>-Status</w:t>
+      </w:r>
+    </w:p>
+    <w:p>
+      <w:pPr>
+        <w:pStyle w:val="NoSpacing"/>
+        <w:ind w:left="720"/>
+        <w:rPr>
+          <w:sz w:val="20"/>
+        </w:rPr>
+      </w:pPr>
+      <w:r>
+        <w:rPr>
+          <w:sz w:val="20"/>
+        </w:rPr>
+        <w:t>-Rating</w:t>
+      </w:r>
+      <w:r>
+        <w:rPr>
+          <w:sz w:val="20"/>
+        </w:rPr>
+        <w:t xml:space="preserve"> (e.g. Rating = total(will be calculated on front end) * .10)</w:t>
+      </w:r>
+    </w:p>
+    <w:p>
+      <w:pPr>
+        <w:pStyle w:val="NoSpacing"/>
+        <w:ind w:left="720"/>
+        <w:rPr>
+          <w:sz w:val="20"/>
+        </w:rPr>
+      </w:pPr>
+      <w:r>
+        <w:rPr>
+          <w:sz w:val="20"/>
+        </w:rPr>
+        <w:t>-Sem (to know if its midterm or final sem)</w:t>
+      </w:r>
+    </w:p>
+    <w:p>
+      <w:pPr>
+        <w:pStyle w:val="NoSpacing"/>
+        <w:ind w:left="720"/>
+        <w:rPr>
+          <w:sz w:val="20"/>
+        </w:rPr>
+      </w:pPr>
+    </w:p>
+    <w:p>
+      <w:pPr>
+        <w:pStyle w:val="NoSpacing"/>
+        <w:rPr>
+          <w:b/>
+          <w:color w:val="FF0000"/>
+          <w:sz w:val="20"/>
+        </w:rPr>
+      </w:pPr>
+      <w:r>
+        <w:rPr>
+          <w:b/>
+          <w:color w:val="FF0000"/>
+          <w:sz w:val="20"/>
+        </w:rPr>
+        <w:t>Assignment</w:t>
+      </w:r>
+    </w:p>
+    <w:p>
+      <w:pPr>
+        <w:pStyle w:val="NoSpacing"/>
+        <w:ind w:left="720"/>
+        <w:rPr>
+          <w:sz w:val="20"/>
+        </w:rPr>
+      </w:pPr>
+      <w:r>
+        <w:rPr>
+          <w:sz w:val="20"/>
+        </w:rPr>
+        <w:t>-Id</w:t>
+      </w:r>
+    </w:p>
+    <w:p>
+      <w:pPr>
+        <w:pStyle w:val="NoSpacing"/>
+        <w:ind w:left="720"/>
+        <w:rPr>
+          <w:sz w:val="20"/>
+        </w:rPr>
+      </w:pPr>
+      <w:r>
+        <w:rPr>
+          <w:i/>
+          <w:sz w:val="20"/>
+        </w:rPr>
+        <w:t>-</w:t>
+      </w:r>
+      <w:r>
+        <w:rPr>
+          <w:sz w:val="20"/>
+        </w:rPr>
+        <w:t>StudGradeId</w:t>
+      </w:r>
+    </w:p>
+    <w:p>
+      <w:pPr>
+        <w:pStyle w:val="NoSpacing"/>
+        <w:ind w:left="720"/>
+        <w:rPr>
+          <w:sz w:val="20"/>
+        </w:rPr>
+      </w:pPr>
+      <w:r>
+        <w:rPr>
+          <w:sz w:val="20"/>
+        </w:rPr>
+        <w:t>-Score</w:t>
+      </w:r>
+    </w:p>
+    <w:p>
+      <w:pPr>
+        <w:pStyle w:val="NoSpacing"/>
+        <w:ind w:left="720"/>
+        <w:rPr>
+          <w:sz w:val="20"/>
+        </w:rPr>
+      </w:pPr>
+      <w:r>
+        <w:rPr>
+          <w:sz w:val="20"/>
+        </w:rPr>
+        <w:lastRenderedPageBreak/>
+        <w:t>-Rating</w:t>
+      </w:r>
+      <w:r>
+        <w:rPr>
+          <w:sz w:val="20"/>
+        </w:rPr>
+        <w:tab/>
+        <w:t>(total items/score = %)</w:t>
+      </w:r>
+    </w:p>
+    <w:p>
+      <w:pPr>
+        <w:pStyle w:val="NoSpacing"/>
+        <w:ind w:left="720"/>
+        <w:rPr>
+          <w:sz w:val="20"/>
+        </w:rPr>
+      </w:pPr>
+      <w:r>
+        <w:rPr>
+          <w:sz w:val="20"/>
+        </w:rPr>
+        <w:t>-Sem</w:t>
+      </w:r>
+    </w:p>
+    <w:p>
+      <w:pPr>
+        <w:pStyle w:val="NoSpacing"/>
+        <w:rPr>
+          <w:b/>
+          <w:color w:val="FF0000"/>
+          <w:sz w:val="20"/>
+        </w:rPr>
+      </w:pPr>
+    </w:p>
+    <w:p>
+      <w:pPr>
+        <w:pStyle w:val="NoSpacing"/>
+        <w:rPr>
+          <w:b/>
+          <w:color w:val="FF0000"/>
+          <w:sz w:val="20"/>
+        </w:rPr>
+      </w:pPr>
+      <w:r>
+        <w:rPr>
+          <w:b/>
+          <w:color w:val="FF0000"/>
+          <w:sz w:val="20"/>
+        </w:rPr>
+        <w:t>Seatwork</w:t>
+      </w:r>
+    </w:p>
+    <w:p>
+      <w:pPr>
+        <w:pStyle w:val="NoSpacing"/>
+        <w:ind w:left="720"/>
+        <w:rPr>
+          <w:sz w:val="20"/>
+        </w:rPr>
+      </w:pPr>
+      <w:r>
+        <w:rPr>
+          <w:sz w:val="20"/>
+        </w:rPr>
+        <w:t>-Id</w:t>
+      </w:r>
+    </w:p>
+    <w:p>
+      <w:pPr>
+        <w:pStyle w:val="NoSpacing"/>
+        <w:ind w:left="720"/>
+        <w:rPr>
+          <w:sz w:val="20"/>
+        </w:rPr>
+      </w:pPr>
+      <w:r>
+        <w:rPr>
+          <w:i/>
+          <w:sz w:val="20"/>
+        </w:rPr>
+        <w:t>-</w:t>
+      </w:r>
+      <w:r>
+        <w:rPr>
+          <w:sz w:val="20"/>
+        </w:rPr>
+        <w:t>StudGradeId</w:t>
+      </w:r>
+    </w:p>
+    <w:p>
+      <w:pPr>
+        <w:pStyle w:val="NoSpacing"/>
+        <w:ind w:left="720"/>
+        <w:rPr>
+          <w:sz w:val="20"/>
+        </w:rPr>
+      </w:pPr>
+      <w:r>
+        <w:rPr>
+          <w:sz w:val="20"/>
+        </w:rPr>
+        <w:t>-Score</w:t>
+      </w:r>
+    </w:p>
+    <w:p>
+      <w:pPr>
+        <w:pStyle w:val="NoSpacing"/>
+        <w:ind w:left="720"/>
+        <w:rPr>
+          <w:sz w:val="20"/>
+        </w:rPr>
+      </w:pPr>
+      <w:r>
+        <w:rPr>
+          <w:sz w:val="20"/>
+        </w:rPr>
+        <w:t>-Rating</w:t>
+      </w:r>
+    </w:p>
+    <w:p>
+      <w:pPr>
+        <w:pStyle w:val="NoSpacing"/>
+        <w:ind w:left="720"/>
+        <w:rPr>
+          <w:sz w:val="20"/>
+        </w:rPr>
+      </w:pPr>
+      <w:r>
+        <w:rPr>
+          <w:sz w:val="20"/>
+        </w:rPr>
+        <w:t>-Sem</w:t>
+      </w:r>
+    </w:p>
+    <w:p>
+      <w:pPr>
+        <w:pStyle w:val="NoSpacing"/>
+        <w:rPr>
+          <w:b/>
+          <w:color w:val="FF0000"/>
+          <w:sz w:val="20"/>
+        </w:rPr>
+      </w:pPr>
+      <w:r>
+        <w:rPr>
+          <w:b/>
+          <w:color w:val="FF0000"/>
+          <w:sz w:val="20"/>
+        </w:rPr>
+        <w:t>Exercises</w:t>
+      </w:r>
+    </w:p>
+    <w:p>
+      <w:pPr>
+        <w:pStyle w:val="NoSpacing"/>
+        <w:ind w:left="720"/>
+        <w:rPr>
+          <w:sz w:val="20"/>
+        </w:rPr>
+      </w:pPr>
+      <w:r>
+        <w:rPr>
+          <w:sz w:val="20"/>
+        </w:rPr>
+        <w:t>-Id</w:t>
+      </w:r>
+    </w:p>
+    <w:p>
+      <w:pPr>
+        <w:pStyle w:val="NoSpacing"/>
+        <w:ind w:left="720"/>
+        <w:rPr>
+          <w:sz w:val="20"/>
+        </w:rPr>
+      </w:pPr>
+      <w:r>
+        <w:rPr>
+          <w:i/>
+          <w:sz w:val="20"/>
+        </w:rPr>
+        <w:t>-</w:t>
+      </w:r>
+      <w:r>
+        <w:rPr>
+          <w:sz w:val="20"/>
+        </w:rPr>
+        <w:t>StudGradeId</w:t>
+      </w:r>
+    </w:p>
+    <w:p>
+      <w:pPr>
+        <w:pStyle w:val="NoSpacing"/>
+        <w:ind w:left="720"/>
+        <w:rPr>
+          <w:sz w:val="20"/>
+        </w:rPr>
+      </w:pPr>
+      <w:r>
+        <w:rPr>
+          <w:sz w:val="20"/>
+        </w:rPr>
+        <w:t>-Score</w:t>
+      </w:r>
+    </w:p>
+    <w:p>
+      <w:pPr>
+        <w:pStyle w:val="NoSpacing"/>
+        <w:ind w:left="720"/>
+        <w:rPr>
+          <w:sz w:val="20"/>
+        </w:rPr>
+      </w:pPr>
+      <w:r>
+        <w:rPr>
+          <w:sz w:val="20"/>
+        </w:rPr>
+        <w:t>-Rating</w:t>
+      </w:r>
+    </w:p>
+    <w:p>
+      <w:pPr>
+        <w:pStyle w:val="NoSpacing"/>
+        <w:ind w:left="720"/>
+        <w:rPr>
+          <w:sz w:val="20"/>
+        </w:rPr>
+      </w:pPr>
+      <w:r>
+        <w:rPr>
+          <w:sz w:val="20"/>
+        </w:rPr>
+        <w:t>-Sem</w:t>
+      </w:r>
+    </w:p>
+    <w:p>
+      <w:pPr>
+        <w:pStyle w:val="NoSpacing"/>
+        <w:rPr>
+          <w:b/>
+          <w:color w:val="FF0000"/>
+          <w:sz w:val="20"/>
+        </w:rPr>
+      </w:pPr>
+      <w:r>
+        <w:rPr>
+          <w:b/>
+          <w:color w:val="FF0000"/>
+          <w:sz w:val="20"/>
+        </w:rPr>
+        <w:t>LabActivity</w:t>
+      </w:r>
+    </w:p>
+    <w:p>
+      <w:pPr>
+        <w:pStyle w:val="NoSpacing"/>
+        <w:ind w:left="720"/>
+        <w:rPr>
+          <w:sz w:val="20"/>
+        </w:rPr>
+      </w:pPr>
+      <w:r>
+        <w:rPr>
+          <w:sz w:val="20"/>
+        </w:rPr>
+        <w:t>-Id</w:t>
+      </w:r>
+    </w:p>
+    <w:p>
+      <w:pPr>
+        <w:pStyle w:val="NoSpacing"/>
+        <w:ind w:left="720"/>
+        <w:rPr>
+          <w:sz w:val="20"/>
+        </w:rPr>
+      </w:pPr>
+      <w:r>
+        <w:rPr>
+          <w:i/>
+          <w:sz w:val="20"/>
+        </w:rPr>
+        <w:t>-</w:t>
+      </w:r>
+      <w:r>
+        <w:rPr>
+          <w:sz w:val="20"/>
+        </w:rPr>
+        <w:t>StudGradeId</w:t>
+      </w:r>
+    </w:p>
+    <w:p>
+      <w:pPr>
+        <w:pStyle w:val="NoSpacing"/>
+        <w:ind w:left="720"/>
+        <w:rPr>
+          <w:sz w:val="20"/>
+        </w:rPr>
+      </w:pPr>
+      <w:r>
+        <w:rPr>
+          <w:sz w:val="20"/>
+        </w:rPr>
+        <w:t>-Score</w:t>
+      </w:r>
+    </w:p>
+    <w:p>
+      <w:pPr>
+        <w:pStyle w:val="NoSpacing"/>
+        <w:ind w:left="720"/>
+        <w:rPr>
+          <w:sz w:val="20"/>
+        </w:rPr>
+      </w:pPr>
+      <w:r>
+        <w:rPr>
+          <w:sz w:val="20"/>
+        </w:rPr>
+        <w:t>-Rating</w:t>
+      </w:r>
+    </w:p>
+    <w:p>
+      <w:pPr>
+        <w:pStyle w:val="NoSpacing"/>
+        <w:ind w:left="720"/>
+        <w:rPr>
+          <w:sz w:val="20"/>
+        </w:rPr>
+      </w:pPr>
+      <w:r>
+        <w:rPr>
+          <w:sz w:val="20"/>
+        </w:rPr>
+        <w:t>-Sem</w:t>
+      </w:r>
+    </w:p>
+    <w:p>
+      <w:pPr>
+        <w:pStyle w:val="NoSpacing"/>
+        <w:rPr>
+          <w:b/>
+          <w:color w:val="FF0000"/>
+          <w:sz w:val="20"/>
+        </w:rPr>
+      </w:pPr>
+      <w:r>
+        <w:rPr>
+          <w:b/>
+          <w:color w:val="FF0000"/>
+          <w:sz w:val="20"/>
+        </w:rPr>
+        <w:t>Quizzes</w:t>
+      </w:r>
+    </w:p>
+    <w:p>
+      <w:pPr>
+        <w:pStyle w:val="NoSpacing"/>
+        <w:ind w:left="720"/>
+        <w:rPr>
+          <w:sz w:val="20"/>
+        </w:rPr>
+      </w:pPr>
+      <w:r>
+        <w:rPr>
+          <w:sz w:val="20"/>
+        </w:rPr>
+        <w:t>-Id</w:t>
+      </w:r>
+    </w:p>
+    <w:p>
+      <w:pPr>
+        <w:pStyle w:val="NoSpacing"/>
+        <w:ind w:left="720"/>
+        <w:rPr>
+          <w:sz w:val="20"/>
+        </w:rPr>
+      </w:pPr>
+      <w:r>
+        <w:rPr>
+          <w:i/>
+          <w:sz w:val="20"/>
+        </w:rPr>
+        <w:t>-</w:t>
+      </w:r>
+      <w:r>
+        <w:rPr>
+          <w:sz w:val="20"/>
+        </w:rPr>
+        <w:t>StudGradeId</w:t>
+      </w:r>
+    </w:p>
+    <w:p>
+      <w:pPr>
+        <w:pStyle w:val="NoSpacing"/>
+        <w:ind w:left="720"/>
+        <w:rPr>
+          <w:sz w:val="20"/>
+        </w:rPr>
+      </w:pPr>
+      <w:r>
+        <w:rPr>
+          <w:sz w:val="20"/>
+        </w:rPr>
+        <w:t>-Score</w:t>
+      </w:r>
+    </w:p>
+    <w:p>
+      <w:pPr>
+        <w:pStyle w:val="NoSpacing"/>
+        <w:ind w:left="720"/>
+        <w:rPr>
+          <w:sz w:val="20"/>
+        </w:rPr>
+      </w:pPr>
+      <w:r>
+        <w:rPr>
+          <w:sz w:val="20"/>
+        </w:rPr>
+        <w:t>-Rating</w:t>
+      </w:r>
+    </w:p>
+    <w:p>
+      <w:pPr>
+        <w:pStyle w:val="NoSpacing"/>
+        <w:ind w:left="720"/>
+        <w:rPr>
+          <w:sz w:val="20"/>
+        </w:rPr>
+      </w:pPr>
+      <w:r>
+        <w:rPr>
+          <w:sz w:val="20"/>
+        </w:rPr>
+        <w:t>-Sem</w:t>
+      </w:r>
+    </w:p>
+    <w:p>
+      <w:pPr>
+        <w:pStyle w:val="NoSpacing"/>
+        <w:rPr>
+          <w:b/>
+          <w:color w:val="FF0000"/>
+          <w:sz w:val="20"/>
+        </w:rPr>
+      </w:pPr>
+      <w:r>
+        <w:rPr>
+          <w:b/>
+          <w:color w:val="FF0000"/>
+          <w:sz w:val="20"/>
+        </w:rPr>
+        <w:t>LongExam</w:t>
+      </w:r>
+    </w:p>
+    <w:p>
+      <w:pPr>
+        <w:pStyle w:val="NoSpacing"/>
+        <w:ind w:left="720"/>
+        <w:rPr>
+          <w:sz w:val="20"/>
+        </w:rPr>
+      </w:pPr>
+      <w:r>
+        <w:rPr>
+          <w:sz w:val="20"/>
+        </w:rPr>
+        <w:t>-Id</w:t>
+      </w:r>
+    </w:p>
+    <w:p>
+      <w:pPr>
+        <w:pStyle w:val="NoSpacing"/>
+        <w:ind w:left="720"/>
+        <w:rPr>
+          <w:sz w:val="20"/>
+        </w:rPr>
+      </w:pPr>
+      <w:r>
+        <w:rPr>
+          <w:i/>
+          <w:sz w:val="20"/>
+        </w:rPr>
+        <w:t>-</w:t>
+      </w:r>
+      <w:r>
+        <w:rPr>
+          <w:sz w:val="20"/>
+        </w:rPr>
+        <w:t>StudGradeId</w:t>
+      </w:r>
+    </w:p>
+    <w:p>
+      <w:pPr>
+        <w:pStyle w:val="NoSpacing"/>
+        <w:ind w:left="720"/>
+        <w:rPr>
+          <w:sz w:val="20"/>
+        </w:rPr>
+      </w:pPr>
+      <w:r>
+        <w:rPr>
+          <w:sz w:val="20"/>
+        </w:rPr>
+        <w:t>-Score</w:t>
+      </w:r>
+    </w:p>
+    <w:p>
+      <w:pPr>
+        <w:pStyle w:val="NoSpacing"/>
+        <w:ind w:left="720"/>
+        <w:rPr>
+          <w:sz w:val="20"/>
+        </w:rPr>
+      </w:pPr>
+      <w:r>
+        <w:rPr>
+          <w:sz w:val="20"/>
+        </w:rPr>
+        <w:t>-Rating</w:t>
+      </w:r>
+    </w:p>
+    <w:p>
+      <w:pPr>
+        <w:pStyle w:val="NoSpacing"/>
+        <w:ind w:left="720"/>
+        <w:rPr>
+          <w:sz w:val="20"/>
+        </w:rPr>
+      </w:pPr>
+      <w:r>
+        <w:rPr>
+          <w:sz w:val="20"/>
+        </w:rPr>
+        <w:t>-Sem</w:t>
+      </w:r>
+    </w:p>
+    <w:p>
+      <w:pPr>
+        <w:pStyle w:val="NoSpacing"/>
+        <w:rPr>
+          <w:b/>
+          <w:color w:val="FF0000"/>
+          <w:sz w:val="20"/>
+        </w:rPr>
+      </w:pPr>
+      <w:r>
+        <w:rPr>
+          <w:b/>
+          <w:color w:val="FF0000"/>
+          <w:sz w:val="20"/>
+        </w:rPr>
+        <w:t>PracExam</w:t>
+      </w:r>
+    </w:p>
+    <w:p>
+      <w:pPr>
+        <w:pStyle w:val="NoSpacing"/>
+        <w:rPr>
+          <w:sz w:val="20"/>
+        </w:rPr>
+      </w:pPr>
+      <w:r>
+        <w:rPr>
+          <w:sz w:val="20"/>
+        </w:rPr>
+        <w:tab/>
+        <w:t>-Id</w:t>
+      </w:r>
+    </w:p>
+    <w:p>
+      <w:pPr>
+        <w:pStyle w:val="NoSpacing"/>
+        <w:ind w:left="720"/>
+        <w:rPr>
+          <w:sz w:val="20"/>
+        </w:rPr>
+      </w:pPr>
+      <w:r>
+        <w:rPr>
+          <w:i/>
+          <w:sz w:val="20"/>
+        </w:rPr>
+        <w:t>-</w:t>
+      </w:r>
+      <w:r>
+        <w:rPr>
+          <w:sz w:val="20"/>
+        </w:rPr>
+        <w:t>StudGradeId</w:t>
+      </w:r>
+    </w:p>
+    <w:p>
+      <w:pPr>
+        <w:pStyle w:val="NoSpacing"/>
+        <w:ind w:left="720"/>
+        <w:rPr>
+          <w:sz w:val="20"/>
+        </w:rPr>
+      </w:pPr>
+      <w:r>
+        <w:rPr>
+          <w:i/>
+          <w:sz w:val="20"/>
+        </w:rPr>
+        <w:t>-</w:t>
+      </w:r>
+      <w:r>
+        <w:rPr>
+          <w:sz w:val="20"/>
+        </w:rPr>
+        <w:t>Score</w:t>
+      </w:r>
+    </w:p>
+    <w:p>
+      <w:pPr>
+        <w:pStyle w:val="NoSpacing"/>
+        <w:rPr>
+          <w:sz w:val="20"/>
+        </w:rPr>
+      </w:pPr>
+      <w:r>
+        <w:rPr>
+          <w:sz w:val="20"/>
+        </w:rPr>
+        <w:tab/>
+        <w:t>-Rating</w:t>
+      </w:r>
+    </w:p>
+    <w:p>
+      <w:pPr>
+        <w:pStyle w:val="NoSpacing"/>
+        <w:ind w:firstLine="720"/>
+        <w:rPr>
+          <w:sz w:val="20"/>
+        </w:rPr>
+      </w:pPr>
+      <w:r>
+        <w:rPr>
+          <w:sz w:val="20"/>
+        </w:rPr>
+        <w:t>-Sem</w:t>
+      </w:r>
+    </w:p>
+    <w:p>
+      <w:pPr>
+        <w:pStyle w:val="NoSpacing"/>
+        <w:rPr>
+          <w:b/>
+          <w:color w:val="FF0000"/>
+          <w:sz w:val="20"/>
+        </w:rPr>
+      </w:pPr>
+      <w:r>
+        <w:rPr>
+          <w:b/>
+          <w:color w:val="FF0000"/>
+          <w:sz w:val="20"/>
+        </w:rPr>
+        <w:t>MidTermExam</w:t>
+      </w:r>
+    </w:p>
+    <w:p>
+      <w:pPr>
+        <w:pStyle w:val="NoSpacing"/>
+        <w:ind w:left="720"/>
+        <w:rPr>
+          <w:sz w:val="20"/>
+        </w:rPr>
+      </w:pPr>
+      <w:r>
+        <w:rPr>
+          <w:sz w:val="20"/>
+        </w:rPr>
+        <w:t>-Id</w:t>
+      </w:r>
+    </w:p>
+    <w:p>
+      <w:pPr>
+        <w:pStyle w:val="NoSpacing"/>
+        <w:ind w:left="720"/>
+        <w:rPr>
+          <w:sz w:val="20"/>
+        </w:rPr>
+      </w:pPr>
+      <w:r>
+        <w:rPr>
+          <w:i/>
+          <w:sz w:val="20"/>
+        </w:rPr>
+        <w:t>-</w:t>
+      </w:r>
+      <w:r>
+        <w:rPr>
+          <w:sz w:val="20"/>
+        </w:rPr>
+        <w:t>StudGradeId</w:t>
+      </w:r>
+    </w:p>
+    <w:p>
+      <w:pPr>
+        <w:pStyle w:val="NoSpacing"/>
+        <w:ind w:left="720"/>
+        <w:rPr>
+          <w:sz w:val="20"/>
+        </w:rPr>
+      </w:pPr>
+      <w:r>
+        <w:rPr>
+          <w:sz w:val="20"/>
+        </w:rPr>
+        <w:t>-Score</w:t>
+      </w:r>
+    </w:p>
+    <w:p>
+      <w:pPr>
+        <w:pStyle w:val="NoSpacing"/>
+        <w:ind w:left="720"/>
+        <w:rPr>
+          <w:sz w:val="20"/>
+        </w:rPr>
+      </w:pPr>
+      <w:r>
+        <w:rPr>
+          <w:sz w:val="20"/>
+        </w:rPr>
+        <w:t>-Rating</w:t>
+      </w:r>
+    </w:p>
+    <w:p>
+      <w:pPr>
+        <w:pStyle w:val="NoSpacing"/>
+        <w:rPr>
+          <w:b/>
+          <w:color w:val="FF0000"/>
+          <w:sz w:val="20"/>
+        </w:rPr>
+      </w:pPr>
+      <w:r>
+        <w:rPr>
+          <w:b/>
+          <w:color w:val="FF0000"/>
+          <w:sz w:val="20"/>
+        </w:rPr>
+        <w:t>FinalExam</w:t>
+      </w:r>
+    </w:p>
+    <w:p>
+      <w:pPr>
+        <w:pStyle w:val="NoSpacing"/>
+        <w:ind w:left="720"/>
+        <w:rPr>
+          <w:sz w:val="20"/>
+        </w:rPr>
+      </w:pPr>
+      <w:r>
+        <w:rPr>
+          <w:sz w:val="20"/>
+        </w:rPr>
+        <w:t>-Id</w:t>
+      </w:r>
+    </w:p>
+    <w:p>
+      <w:pPr>
+        <w:pStyle w:val="NoSpacing"/>
+        <w:ind w:left="720"/>
+        <w:rPr>
+          <w:sz w:val="20"/>
+        </w:rPr>
+      </w:pPr>
+      <w:r>
+        <w:rPr>
+          <w:i/>
+          <w:sz w:val="20"/>
+        </w:rPr>
+        <w:t>-</w:t>
+      </w:r>
+      <w:r>
+        <w:rPr>
+          <w:sz w:val="20"/>
+        </w:rPr>
+        <w:t>StudGradeId</w:t>
+      </w:r>
+    </w:p>
+    <w:p>
+      <w:pPr>
+        <w:pStyle w:val="NoSpacing"/>
+        <w:ind w:left="720"/>
+        <w:rPr>
+          <w:sz w:val="20"/>
+        </w:rPr>
+      </w:pPr>
+      <w:r>
+        <w:rPr>
+          <w:sz w:val="20"/>
+        </w:rPr>
+        <w:t>-Score</w:t>
+      </w:r>
+    </w:p>
+    <w:p>
+      <w:pPr>
+        <w:pStyle w:val="NoSpacing"/>
+        <w:ind w:left="720"/>
+        <w:rPr>
+          <w:sz w:val="20"/>
+        </w:rPr>
+      </w:pPr>
+      <w:r>
+        <w:rPr>
+          <w:sz w:val="20"/>
+        </w:rPr>
+        <w:t>-Rating</w:t>
+      </w:r>
+    </w:p>
+    <w:p>
+      <w:pPr>
+        <w:pStyle w:val="NoSpacing"/>
+        <w:ind w:left="720"/>
+        <w:rPr>
+          <w:sz w:val="20"/>
+        </w:rPr>
+      </w:pPr>
+    </w:p>
+    <w:p>
+      <w:pPr>
+        <w:pStyle w:val="NoSpacing"/>
+        <w:rPr>
+          <w:sz w:val="20"/>
+        </w:rPr>
+      </w:pPr>
+    </w:p>
+    <w:p>
+      <w:pPr>
+        <w:pStyle w:val="NoSpacing"/>
+        <w:rPr>
+          <w:sz w:val="20"/>
+        </w:rPr>
+      </w:pPr>
+      <w:r>
+        <w:rPr>
+          <w:sz w:val="20"/>
+        </w:rPr>
+        <w:t>Database Flow (sample for saving 1 seatwork score of a student in database)</w:t>
+      </w:r>
+    </w:p>
+    <w:p>
+      <w:pPr>
+        <w:pStyle w:val="NoSpacing"/>
+        <w:rPr>
+          <w:sz w:val="20"/>
+        </w:rPr>
+      </w:pPr>
+      <w:r>
+        <w:rPr>
+          <w:sz w:val="20"/>
+        </w:rPr>
+        <w:tab/>
+        <w:t>*assuming pdf has been uploaded and professor is inputting grade for seatwork number 1</w:t>
+      </w:r>
+    </w:p>
+    <w:p>
+      <w:pPr>
+        <w:pStyle w:val="NoSpacing"/>
+        <w:rPr>
+          <w:sz w:val="20"/>
+        </w:rPr>
+      </w:pPr>
+      <w:r>
+        <w:rPr>
+          <w:sz w:val="20"/>
+        </w:rPr>
+        <w:lastRenderedPageBreak/>
+        <w:tab/>
+        <w:t>-after writing the score of a single student he clicked save button</w:t>
+      </w:r>
+    </w:p>
+    <w:p>
+      <w:pPr>
+        <w:pStyle w:val="NoSpacing"/>
+        <w:rPr>
+          <w:sz w:val="20"/>
+        </w:rPr>
+      </w:pPr>
+      <w:r>
+        <w:rPr>
+          <w:sz w:val="20"/>
+        </w:rPr>
+        <w:tab/>
+        <w:t>-form will now be submitted to a controller and student number will be passed also (for querying)</w:t>
+      </w:r>
+    </w:p>
+    <w:p>
+      <w:pPr>
+        <w:pStyle w:val="NoSpacing"/>
+        <w:rPr>
+          <w:sz w:val="20"/>
+        </w:rPr>
+      </w:pPr>
+      <w:r>
+        <w:rPr>
+          <w:sz w:val="20"/>
+        </w:rPr>
+        <w:tab/>
+        <w:t xml:space="preserve">-and some model will be used to know where to save that data </w:t>
       </w:r>
     </w:p>
     <w:p>
       <w:pPr>
         <w:spacing w:after="0"/>
-      </w:pPr>
+        <w:rPr>
+          <w:sz w:val="20"/>
+          <w:szCs w:val="20"/>
+        </w:rPr>
+      </w:pPr>
+      <w:r>
+        <w:tab/>
+      </w:r>
+      <w:r>
+        <w:rPr>
+          <w:sz w:val="20"/>
+          <w:szCs w:val="20"/>
+        </w:rPr>
+        <w:t>- UPDATE `Seatwork` SET Score</w:t>
+      </w:r>
+      <w:r>
+        <w:rPr>
+          <w:sz w:val="20"/>
+          <w:szCs w:val="20"/>
+        </w:rPr>
+        <w:t xml:space="preserve"> =’ value’</w:t>
+      </w:r>
+      <w:r>
+        <w:rPr>
+          <w:sz w:val="20"/>
+          <w:szCs w:val="20"/>
+        </w:rPr>
+        <w:t xml:space="preserve"> WHERE </w:t>
+      </w:r>
+      <w:r>
+        <w:rPr>
+          <w:sz w:val="20"/>
+          <w:szCs w:val="20"/>
+        </w:rPr>
+        <w:t xml:space="preserve">Id = </w:t>
+      </w:r>
+      <w:r>
+        <w:rPr>
+          <w:sz w:val="20"/>
+          <w:szCs w:val="20"/>
+        </w:rPr>
+        <w:t>[</w:t>
+      </w:r>
+      <w:r>
+        <w:rPr>
+          <w:sz w:val="20"/>
+          <w:szCs w:val="20"/>
+        </w:rPr>
+        <w:t>query</w:t>
+      </w:r>
+      <w:r>
+        <w:rPr>
+          <w:sz w:val="20"/>
+          <w:szCs w:val="20"/>
+        </w:rPr>
+        <w:t>];</w:t>
+      </w:r>
     </w:p>
     <w:p>
       <w:pPr>
         <w:spacing w:after="0"/>
-      </w:pPr>
-      <w:r>
-        <w:t>Kung may tanong ako or hindi ko napagana ask ko lang sa bestfrend kong si Arian. Hindi siya alien kaya maiintindihan ko sya.</w:t>
-      </w:r>
-    </w:p>
-    <w:p>
-      <w:pPr>
-        <w:ind w:left="1080"/>
-      </w:pPr>
+        <w:rPr>
+          <w:sz w:val="20"/>
+          <w:szCs w:val="20"/>
+        </w:rPr>
+      </w:pPr>
+      <w:r>
+        <w:rPr>
+          <w:sz w:val="20"/>
+          <w:szCs w:val="20"/>
+        </w:rPr>
+        <w:tab/>
+        <w:t>- Select ‘Id’ FROM `Seatwork` INNER JOIN `Grades` ON ‘Grades.Id = ‘Seatwork.StudGradeId’</w:t>
+      </w:r>
+    </w:p>
+    <w:p>
+      <w:pPr>
+        <w:spacing w:after="0"/>
+        <w:rPr>
+          <w:sz w:val="20"/>
+          <w:szCs w:val="20"/>
+        </w:rPr>
+      </w:pPr>
+      <w:r>
+        <w:rPr>
+          <w:sz w:val="20"/>
+          <w:szCs w:val="20"/>
+        </w:rPr>
+        <w:tab/>
+      </w:r>
+      <w:r>
+        <w:rPr>
+          <w:sz w:val="20"/>
+          <w:szCs w:val="20"/>
+        </w:rPr>
+        <w:tab/>
+      </w:r>
+      <w:r>
+        <w:rPr>
+          <w:sz w:val="20"/>
+          <w:szCs w:val="20"/>
+        </w:rPr>
+        <w:tab/>
+      </w:r>
+      <w:r>
+        <w:rPr>
+          <w:sz w:val="20"/>
+          <w:szCs w:val="20"/>
+        </w:rPr>
+        <w:tab/>
+        <w:t xml:space="preserve">      INNER JOIN `Student` ON ‘Student.Id’ = ‘Grades.StudId’</w:t>
+      </w:r>
+    </w:p>
+    <w:p>
+      <w:pPr>
+        <w:spacing w:after="0"/>
+        <w:rPr>
+          <w:sz w:val="20"/>
+          <w:szCs w:val="20"/>
+        </w:rPr>
+      </w:pPr>
+      <w:r>
+        <w:rPr>
+          <w:sz w:val="20"/>
+          <w:szCs w:val="20"/>
+        </w:rPr>
+        <w:tab/>
+      </w:r>
+      <w:r>
+        <w:rPr>
+          <w:sz w:val="20"/>
+          <w:szCs w:val="20"/>
+        </w:rPr>
+        <w:tab/>
+      </w:r>
+      <w:r>
+        <w:rPr>
+          <w:sz w:val="20"/>
+          <w:szCs w:val="20"/>
+        </w:rPr>
+        <w:tab/>
+      </w:r>
+      <w:r>
+        <w:rPr>
+          <w:sz w:val="20"/>
+          <w:szCs w:val="20"/>
+        </w:rPr>
+        <w:tab/>
+        <w:t xml:space="preserve">      WHERE ‘Student.StudentNumber’ = ‘(POSTED Student Number)’</w:t>
+      </w:r>
+    </w:p>
+    <w:p>
+      <w:pPr>
+        <w:spacing w:after="0"/>
+        <w:ind w:firstLine="720"/>
+        <w:rPr>
+          <w:sz w:val="20"/>
+        </w:rPr>
+      </w:pPr>
+      <w:r>
+        <w:rPr>
+          <w:sz w:val="20"/>
+        </w:rPr>
+        <w:t>-S</w:t>
+      </w:r>
+      <w:r>
+        <w:rPr>
+          <w:sz w:val="20"/>
+        </w:rPr>
+        <w:t xml:space="preserve">tudent number is easier to query  </w:t>
+      </w:r>
+    </w:p>
+    <w:p>
+      <w:pPr>
+        <w:spacing w:after="0"/>
+        <w:ind w:firstLine="720"/>
+        <w:rPr>
+          <w:sz w:val="20"/>
+          <w:szCs w:val="20"/>
+        </w:rPr>
+      </w:pPr>
+      <w:r>
+        <w:rPr>
+          <w:sz w:val="20"/>
+        </w:rPr>
+        <w:t>-Done Saving</w:t>
+      </w:r>
+    </w:p>
+    <w:p>
+      <w:pPr>
+        <w:pStyle w:val="NoSpacing"/>
+        <w:rPr>
+          <w:sz w:val="20"/>
+        </w:rPr>
+      </w:pPr>
+    </w:p>
+    <w:p>
+      <w:pPr>
+        <w:pStyle w:val="NoSpacing"/>
+        <w:rPr>
+          <w:sz w:val="20"/>
+        </w:rPr>
+      </w:pPr>
+      <w:r>
+        <w:rPr>
+          <w:sz w:val="20"/>
+        </w:rPr>
+        <w:t xml:space="preserve">3 users can login: </w:t>
+      </w:r>
+    </w:p>
+    <w:p>
+      <w:pPr>
+        <w:pStyle w:val="NoSpacing"/>
+        <w:rPr>
+          <w:sz w:val="20"/>
+        </w:rPr>
+      </w:pPr>
+      <w:r>
+        <w:rPr>
+          <w:sz w:val="20"/>
+        </w:rPr>
+        <w:t>-administrator</w:t>
+      </w:r>
+    </w:p>
+    <w:p>
+      <w:pPr>
+        <w:pStyle w:val="NoSpacing"/>
+        <w:rPr>
+          <w:sz w:val="20"/>
+        </w:rPr>
+      </w:pPr>
+      <w:r>
+        <w:rPr>
+          <w:sz w:val="20"/>
+        </w:rPr>
+        <w:t>-chairperson</w:t>
+      </w:r>
+    </w:p>
+    <w:p>
+      <w:pPr>
+        <w:pStyle w:val="NoSpacing"/>
+        <w:rPr>
+          <w:sz w:val="20"/>
+        </w:rPr>
+      </w:pPr>
+      <w:r>
+        <w:rPr>
+          <w:sz w:val="20"/>
+        </w:rPr>
+        <w:t>-faculty</w:t>
+      </w:r>
     </w:p>
     <w:sectPr>
       <w:pgSz w:w="12240" w:h="15840"/>
@@ -1028,6 +3957,15 @@
       <w:contextualSpacing/>
     </w:pPr>
   </w:style>
+  <w:style w:type="paragraph" w:styleId="NoSpacing">
+    <w:name w:val="No Spacing"/>
+    <w:uiPriority w:val="1"/>
+    <w:qFormat/>
+    <w:rsid w:val="000A2ADC"/>
+    <w:pPr>
+      <w:spacing w:after="0" w:line="240" w:lineRule="auto"/>
+    </w:pPr>
+  </w:style>
 </w:styles>
 </file>
 
@@ -1257,6 +4195,15 @@
     <w:pPr>
       <w:ind w:left="720"/>
       <w:contextualSpacing/>
+    </w:pPr>
+  </w:style>
+  <w:style w:type="paragraph" w:styleId="NoSpacing">
+    <w:name w:val="No Spacing"/>
+    <w:uiPriority w:val="1"/>
+    <w:qFormat/>
+    <w:rsid w:val="000A2ADC"/>
+    <w:pPr>
+      <w:spacing w:after="0" w:line="240" w:lineRule="auto"/>
     </w:pPr>
   </w:style>
 </w:styles>

</xml_diff>